<commit_message>
UI tweaks. Added Hugo base Added credits sign as easter egg.
</commit_message>
<xml_diff>
--- a/notes/squidhallteamposter.docx
+++ b/notes/squidhallteamposter.docx
@@ -10,21 +10,21 @@
         <mc:AlternateContent>
           <mc:Choice Requires="wps">
             <w:drawing>
-              <wp:anchor distT="0" distB="0" distL="114300" distR="114300" simplePos="0" relativeHeight="251658244" behindDoc="0" locked="0" layoutInCell="1" allowOverlap="1" wp14:anchorId="7CD9F2B6" wp14:editId="50412B86">
+              <wp:anchor distT="0" distB="0" distL="114300" distR="114300" simplePos="0" relativeHeight="251658244" behindDoc="0" locked="0" layoutInCell="1" allowOverlap="1" wp14:anchorId="1D08FF0B" wp14:editId="7D2D06E2">
                 <wp:simplePos x="0" y="0"/>
                 <wp:positionH relativeFrom="page">
                   <wp:posOffset>685800</wp:posOffset>
                 </wp:positionH>
                 <wp:positionV relativeFrom="page">
-                  <wp:posOffset>8097520</wp:posOffset>
+                  <wp:posOffset>7843520</wp:posOffset>
                 </wp:positionV>
-                <wp:extent cx="6400800" cy="975360"/>
+                <wp:extent cx="6400800" cy="1280160"/>
                 <wp:effectExtent l="0" t="0" r="0" b="15240"/>
                 <wp:wrapTight wrapText="bothSides">
                   <wp:wrapPolygon edited="0">
                     <wp:start x="86" y="0"/>
-                    <wp:lineTo x="86" y="21375"/>
-                    <wp:lineTo x="21429" y="21375"/>
+                    <wp:lineTo x="86" y="21429"/>
+                    <wp:lineTo x="21429" y="21429"/>
                     <wp:lineTo x="21429" y="0"/>
                     <wp:lineTo x="86" y="0"/>
                   </wp:wrapPolygon>
@@ -42,7 +42,7 @@
                       <wps:spPr bwMode="auto">
                         <a:xfrm>
                           <a:off x="0" y="0"/>
-                          <a:ext cx="6400800" cy="975360"/>
+                          <a:ext cx="6400800" cy="1280160"/>
                         </a:xfrm>
                         <a:prstGeom prst="rect">
                           <a:avLst/>
@@ -83,80 +83,117 @@
                             <w:pPr>
                               <w:pStyle w:val="BodyText"/>
                               <w:rPr>
-                                <w:sz w:val="28"/>
-                                <w:szCs w:val="28"/>
+                                <w:sz w:val="32"/>
+                                <w:szCs w:val="32"/>
                               </w:rPr>
                             </w:pPr>
                             <w:r>
                               <w:rPr>
-                                <w:sz w:val="28"/>
-                                <w:szCs w:val="28"/>
+                                <w:sz w:val="32"/>
+                                <w:szCs w:val="32"/>
                               </w:rPr>
-                              <w:t>Chief Propeller Head: Tom Becker, Cyberspace Architect: Jack William Bell</w:t>
+                              <w:t xml:space="preserve">Chief Propeller Head: Tom Becker, </w:t>
                             </w:r>
                           </w:p>
                           <w:p>
                             <w:pPr>
                               <w:pStyle w:val="BodyText"/>
                               <w:rPr>
-                                <w:sz w:val="28"/>
-                                <w:szCs w:val="28"/>
+                                <w:sz w:val="32"/>
+                                <w:szCs w:val="32"/>
                               </w:rPr>
                             </w:pPr>
                             <w:r>
                               <w:rPr>
-                                <w:sz w:val="28"/>
-                                <w:szCs w:val="28"/>
+                                <w:sz w:val="32"/>
+                                <w:szCs w:val="32"/>
                               </w:rPr>
-                              <w:t xml:space="preserve">3D Team: Taiyo </w:t>
+                              <w:t>Cyberspace Architect: Jack William Bell</w:t>
+                            </w:r>
+                          </w:p>
+                          <w:p>
+                            <w:pPr>
+                              <w:pStyle w:val="BodyText"/>
+                              <w:rPr>
+                                <w:sz w:val="32"/>
+                                <w:szCs w:val="32"/>
+                              </w:rPr>
+                            </w:pPr>
+                            <w:r>
+                              <w:rPr>
+                                <w:sz w:val="32"/>
+                                <w:szCs w:val="32"/>
+                              </w:rPr>
+                              <w:t xml:space="preserve">Virtual Arena Designer: </w:t>
+                            </w:r>
+                            <w:r>
+                              <w:rPr>
+                                <w:sz w:val="32"/>
+                                <w:szCs w:val="32"/>
+                              </w:rPr>
+                              <w:t xml:space="preserve">Taiyo </w:t>
                             </w:r>
                             <w:proofErr w:type="spellStart"/>
                             <w:r>
                               <w:rPr>
-                                <w:sz w:val="28"/>
-                                <w:szCs w:val="28"/>
+                                <w:sz w:val="32"/>
+                                <w:szCs w:val="32"/>
                               </w:rPr>
                               <w:t>Fujii</w:t>
                             </w:r>
                             <w:proofErr w:type="spellEnd"/>
                             <w:r>
                               <w:rPr>
-                                <w:sz w:val="28"/>
-                                <w:szCs w:val="28"/>
+                                <w:sz w:val="32"/>
+                                <w:szCs w:val="32"/>
                               </w:rPr>
-                              <w:t xml:space="preserve">, Ryan </w:t>
+                              <w:t xml:space="preserve">, </w:t>
+                            </w:r>
+                          </w:p>
+                          <w:p>
+                            <w:pPr>
+                              <w:pStyle w:val="BodyText"/>
+                              <w:rPr>
+                                <w:sz w:val="32"/>
+                                <w:szCs w:val="32"/>
+                              </w:rPr>
+                            </w:pPr>
+                            <w:r>
+                              <w:rPr>
+                                <w:sz w:val="32"/>
+                                <w:szCs w:val="32"/>
+                              </w:rPr>
+                              <w:t xml:space="preserve">Vertex Herders: </w:t>
+                            </w:r>
+                            <w:r>
+                              <w:rPr>
+                                <w:sz w:val="32"/>
+                                <w:szCs w:val="32"/>
+                              </w:rPr>
+                              <w:t xml:space="preserve">Ryan </w:t>
                             </w:r>
                             <w:proofErr w:type="spellStart"/>
                             <w:r>
                               <w:rPr>
-                                <w:sz w:val="28"/>
-                                <w:szCs w:val="28"/>
+                                <w:sz w:val="32"/>
+                                <w:szCs w:val="32"/>
                               </w:rPr>
                               <w:t>Casal</w:t>
                             </w:r>
                             <w:proofErr w:type="spellEnd"/>
                             <w:r>
                               <w:rPr>
-                                <w:sz w:val="28"/>
-                                <w:szCs w:val="28"/>
+                                <w:sz w:val="32"/>
+                                <w:szCs w:val="32"/>
                               </w:rPr>
-                              <w:t xml:space="preserve">, </w:t>
+                              <w:t xml:space="preserve">, Dan </w:t>
                             </w:r>
-                            <w:proofErr w:type="gramStart"/>
                             <w:r>
                               <w:rPr>
-                                <w:sz w:val="28"/>
-                                <w:szCs w:val="28"/>
+                                <w:sz w:val="32"/>
+                                <w:szCs w:val="32"/>
                               </w:rPr>
-                              <w:t>Dan</w:t>
-                            </w:r>
-                            <w:proofErr w:type="gramEnd"/>
-                            <w:r>
-                              <w:rPr>
-                                <w:sz w:val="28"/>
-                                <w:szCs w:val="28"/>
-                              </w:rPr>
-                              <w:t xml:space="preserve"> </w:t>
+                              <w:t>Campbell</w:t>
                             </w:r>
                           </w:p>
                         </w:txbxContent>
@@ -182,87 +219,124 @@
                 <v:stroke joinstyle="miter"/>
                 <v:path gradientshapeok="t" o:connecttype="rect"/>
               </v:shapetype>
-              <v:shape id="Text Box 6" o:spid="_x0000_s1026" type="#_x0000_t202" style="position:absolute;margin-left:54pt;margin-top:637.6pt;width:7in;height:76.8pt;z-index:251658244;visibility:visible;mso-wrap-style:square;mso-width-percent:0;mso-height-percent:0;mso-wrap-distance-left:9pt;mso-wrap-distance-top:0;mso-wrap-distance-right:9pt;mso-wrap-distance-bottom:0;mso-position-horizontal:absolute;mso-position-horizontal-relative:page;mso-position-vertical:absolute;mso-position-vertical-relative:page;mso-width-percent:0;mso-height-percent:0;mso-width-relative:page;mso-height-relative:page;v-text-anchor:top" o:gfxdata="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" mv:complextextbox="1" filled="f" stroked="f">
+              <v:shape id="Text Box 6" o:spid="_x0000_s1026" type="#_x0000_t202" style="position:absolute;margin-left:54pt;margin-top:617.6pt;width:7in;height:100.8pt;z-index:251658244;visibility:visible;mso-wrap-style:square;mso-width-percent:0;mso-height-percent:0;mso-wrap-distance-left:9pt;mso-wrap-distance-top:0;mso-wrap-distance-right:9pt;mso-wrap-distance-bottom:0;mso-position-horizontal:absolute;mso-position-horizontal-relative:page;mso-position-vertical:absolute;mso-position-vertical-relative:page;mso-width-percent:0;mso-height-percent:0;mso-width-relative:page;mso-height-relative:page;v-text-anchor:top" o:gfxdata="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" mv:complextextbox="1" filled="f" stroked="f">
                 <v:textbox inset=",0,,0">
                   <w:txbxContent>
                     <w:p>
                       <w:pPr>
                         <w:pStyle w:val="BodyText"/>
                         <w:rPr>
-                          <w:sz w:val="28"/>
-                          <w:szCs w:val="28"/>
+                          <w:sz w:val="32"/>
+                          <w:szCs w:val="32"/>
                         </w:rPr>
                       </w:pPr>
                       <w:r>
                         <w:rPr>
-                          <w:sz w:val="28"/>
-                          <w:szCs w:val="28"/>
+                          <w:sz w:val="32"/>
+                          <w:szCs w:val="32"/>
                         </w:rPr>
-                        <w:t>Chief Propeller Head: Tom Becker, Cyberspace Architect: Jack William Bell</w:t>
+                        <w:t xml:space="preserve">Chief Propeller Head: Tom Becker, </w:t>
                       </w:r>
                     </w:p>
                     <w:p>
                       <w:pPr>
                         <w:pStyle w:val="BodyText"/>
                         <w:rPr>
-                          <w:sz w:val="28"/>
-                          <w:szCs w:val="28"/>
+                          <w:sz w:val="32"/>
+                          <w:szCs w:val="32"/>
                         </w:rPr>
                       </w:pPr>
                       <w:r>
                         <w:rPr>
-                          <w:sz w:val="28"/>
-                          <w:szCs w:val="28"/>
+                          <w:sz w:val="32"/>
+                          <w:szCs w:val="32"/>
                         </w:rPr>
-                        <w:t xml:space="preserve">3D Team: Taiyo </w:t>
+                        <w:t>Cyberspace Architect: Jack William Bell</w:t>
+                      </w:r>
+                    </w:p>
+                    <w:p>
+                      <w:pPr>
+                        <w:pStyle w:val="BodyText"/>
+                        <w:rPr>
+                          <w:sz w:val="32"/>
+                          <w:szCs w:val="32"/>
+                        </w:rPr>
+                      </w:pPr>
+                      <w:r>
+                        <w:rPr>
+                          <w:sz w:val="32"/>
+                          <w:szCs w:val="32"/>
+                        </w:rPr>
+                        <w:t xml:space="preserve">Virtual Arena Designer: </w:t>
+                      </w:r>
+                      <w:r>
+                        <w:rPr>
+                          <w:sz w:val="32"/>
+                          <w:szCs w:val="32"/>
+                        </w:rPr>
+                        <w:t xml:space="preserve">Taiyo </w:t>
                       </w:r>
                       <w:proofErr w:type="spellStart"/>
                       <w:r>
                         <w:rPr>
-                          <w:sz w:val="28"/>
-                          <w:szCs w:val="28"/>
+                          <w:sz w:val="32"/>
+                          <w:szCs w:val="32"/>
                         </w:rPr>
                         <w:t>Fujii</w:t>
                       </w:r>
                       <w:proofErr w:type="spellEnd"/>
                       <w:r>
                         <w:rPr>
-                          <w:sz w:val="28"/>
-                          <w:szCs w:val="28"/>
+                          <w:sz w:val="32"/>
+                          <w:szCs w:val="32"/>
                         </w:rPr>
-                        <w:t xml:space="preserve">, Ryan </w:t>
+                        <w:t xml:space="preserve">, </w:t>
+                      </w:r>
+                    </w:p>
+                    <w:p>
+                      <w:pPr>
+                        <w:pStyle w:val="BodyText"/>
+                        <w:rPr>
+                          <w:sz w:val="32"/>
+                          <w:szCs w:val="32"/>
+                        </w:rPr>
+                      </w:pPr>
+                      <w:r>
+                        <w:rPr>
+                          <w:sz w:val="32"/>
+                          <w:szCs w:val="32"/>
+                        </w:rPr>
+                        <w:t xml:space="preserve">Vertex Herders: </w:t>
+                      </w:r>
+                      <w:r>
+                        <w:rPr>
+                          <w:sz w:val="32"/>
+                          <w:szCs w:val="32"/>
+                        </w:rPr>
+                        <w:t xml:space="preserve">Ryan </w:t>
                       </w:r>
                       <w:proofErr w:type="spellStart"/>
                       <w:r>
                         <w:rPr>
-                          <w:sz w:val="28"/>
-                          <w:szCs w:val="28"/>
+                          <w:sz w:val="32"/>
+                          <w:szCs w:val="32"/>
                         </w:rPr>
                         <w:t>Casal</w:t>
                       </w:r>
                       <w:proofErr w:type="spellEnd"/>
                       <w:r>
                         <w:rPr>
-                          <w:sz w:val="28"/>
-                          <w:szCs w:val="28"/>
+                          <w:sz w:val="32"/>
+                          <w:szCs w:val="32"/>
                         </w:rPr>
-                        <w:t xml:space="preserve">, </w:t>
+                        <w:t xml:space="preserve">, Dan </w:t>
                       </w:r>
-                      <w:proofErr w:type="gramStart"/>
                       <w:r>
                         <w:rPr>
-                          <w:sz w:val="28"/>
-                          <w:szCs w:val="28"/>
+                          <w:sz w:val="32"/>
+                          <w:szCs w:val="32"/>
                         </w:rPr>
-                        <w:t>Dan</w:t>
-                      </w:r>
-                      <w:proofErr w:type="gramEnd"/>
-                      <w:r>
-                        <w:rPr>
-                          <w:sz w:val="28"/>
-                          <w:szCs w:val="28"/>
-                        </w:rPr>
-                        <w:t xml:space="preserve"> </w:t>
+                        <w:t>Campbell</w:t>
                       </w:r>
                     </w:p>
                   </w:txbxContent>
@@ -278,19 +352,19 @@
           <w:noProof/>
         </w:rPr>
         <mc:AlternateContent>
-          <mc:Choice Requires="wps">
+          <mc:Choice Requires="wpg">
             <w:drawing>
-              <wp:anchor distT="0" distB="0" distL="114300" distR="114300" simplePos="0" relativeHeight="251658242" behindDoc="0" locked="0" layoutInCell="1" allowOverlap="1" wp14:anchorId="252A79FF" wp14:editId="6996F1B1">
-                <wp:simplePos x="0" y="0"/>
+              <wp:anchor distT="0" distB="0" distL="114300" distR="114300" simplePos="1" relativeHeight="251658242" behindDoc="0" locked="0" layoutInCell="1" allowOverlap="1" wp14:anchorId="172BF9A8" wp14:editId="39760ABE">
+                <wp:simplePos x="685800" y="6977380"/>
                 <wp:positionH relativeFrom="page">
                   <wp:posOffset>685800</wp:posOffset>
                 </wp:positionH>
                 <wp:positionV relativeFrom="page">
-                  <wp:posOffset>7139940</wp:posOffset>
+                  <wp:posOffset>6977380</wp:posOffset>
                 </wp:positionV>
                 <wp:extent cx="6400800" cy="274320"/>
                 <wp:effectExtent l="0" t="0" r="0" b="5080"/>
-                <wp:wrapTight wrapText="bothSides">
+                <wp:wrapThrough wrapText="bothSides">
                   <wp:wrapPolygon edited="0">
                     <wp:start x="86" y="0"/>
                     <wp:lineTo x="86" y="20000"/>
@@ -298,99 +372,177 @@
                     <wp:lineTo x="21429" y="0"/>
                     <wp:lineTo x="86" y="0"/>
                   </wp:wrapPolygon>
-                </wp:wrapTight>
-                <wp:docPr id="4" name="Text Box 4"/>
-                <wp:cNvGraphicFramePr>
-                  <a:graphicFrameLocks xmlns:a="http://schemas.openxmlformats.org/drawingml/2006/main"/>
-                </wp:cNvGraphicFramePr>
+                </wp:wrapThrough>
+                <wp:docPr id="11" name="Group 11"/>
+                <wp:cNvGraphicFramePr/>
                 <a:graphic xmlns:a="http://schemas.openxmlformats.org/drawingml/2006/main">
-                  <a:graphicData uri="http://schemas.microsoft.com/office/word/2010/wordprocessingShape">
-                    <wps:wsp>
-                      <wps:cNvSpPr txBox="1">
-                        <a:spLocks noChangeArrowheads="1"/>
-                      </wps:cNvSpPr>
-                      <wps:spPr bwMode="auto">
+                  <a:graphicData uri="http://schemas.microsoft.com/office/word/2010/wordprocessingGroup">
+                    <wpg:wgp>
+                      <wpg:cNvGrpSpPr/>
+                      <wpg:grpSpPr>
                         <a:xfrm>
                           <a:off x="0" y="0"/>
                           <a:ext cx="6400800" cy="274320"/>
+                          <a:chOff x="0" y="0"/>
+                          <a:chExt cx="6400800" cy="274320"/>
                         </a:xfrm>
-                        <a:prstGeom prst="rect">
-                          <a:avLst/>
-                        </a:prstGeom>
-                        <a:noFill/>
-                        <a:ln>
-                          <a:noFill/>
-                        </a:ln>
                         <a:extLst>
-                          <a:ext uri="{909E8E84-426E-40dd-AFC4-6F175D3DCCD1}">
-                            <a14:hiddenFill xmlns:a14="http://schemas.microsoft.com/office/drawing/2010/main">
-                              <a:solidFill>
-                                <a:srgbClr val="FFFFFF"/>
-                              </a:solidFill>
-                            </a14:hiddenFill>
-                          </a:ext>
-                          <a:ext uri="{91240B29-F687-4f45-9708-019B960494DF}">
-                            <a14:hiddenLine xmlns:a14="http://schemas.microsoft.com/office/drawing/2010/main" w="9525">
-                              <a:solidFill>
-                                <a:srgbClr val="000000"/>
-                              </a:solidFill>
-                              <a:miter lim="800000"/>
-                              <a:headEnd/>
-                              <a:tailEnd/>
-                            </a14:hiddenLine>
-                          </a:ext>
-                          <a:ext uri="{FAA26D3D-D897-4be2-8F04-BA451C77F1D7}">
-                            <ma14:placeholderFlag xmlns:ma14="http://schemas.microsoft.com/office/mac/drawingml/2011/main"/>
-                          </a:ext>
-                          <a:ext uri="{C572A759-6A51-4108-AA02-DFA0A04FC94B}">
+                          <a:ext uri="{0CCBE362-F206-4b92-989A-16890622DB6E}">
                             <ma14:wrappingTextBoxFlag xmlns:ma14="http://schemas.microsoft.com/office/mac/drawingml/2011/main" val="1"/>
                           </a:ext>
                         </a:extLst>
-                      </wps:spPr>
-                      <wps:txbx>
-                        <w:txbxContent>
-                          <w:p>
-                            <w:pPr>
-                              <w:pStyle w:val="Heading2"/>
-                            </w:pPr>
-                            <w:r>
-                              <w:t>This is the team that pulled off a miracle!</w:t>
-                            </w:r>
-                          </w:p>
-                        </w:txbxContent>
-                      </wps:txbx>
-                      <wps:bodyPr rot="0" vert="horz" wrap="square" lIns="91440" tIns="0" rIns="91440" bIns="0" anchor="t" anchorCtr="0" upright="1">
-                        <a:noAutofit/>
-                      </wps:bodyPr>
-                    </wps:wsp>
+                      </wpg:grpSpPr>
+                      <wps:wsp>
+                        <wps:cNvPr id="4" name="Text Box 4"/>
+                        <wps:cNvSpPr txBox="1">
+                          <a:spLocks noChangeArrowheads="1"/>
+                        </wps:cNvSpPr>
+                        <wps:spPr bwMode="auto">
+                          <a:xfrm>
+                            <a:off x="0" y="0"/>
+                            <a:ext cx="6400800" cy="274320"/>
+                          </a:xfrm>
+                          <a:prstGeom prst="rect">
+                            <a:avLst/>
+                          </a:prstGeom>
+                          <a:noFill/>
+                          <a:ln>
+                            <a:noFill/>
+                          </a:ln>
+                          <a:extLst>
+                            <a:ext uri="{909E8E84-426E-40dd-AFC4-6F175D3DCCD1}">
+                              <a14:hiddenFill xmlns:a14="http://schemas.microsoft.com/office/drawing/2010/main">
+                                <a:solidFill>
+                                  <a:srgbClr val="FFFFFF"/>
+                                </a:solidFill>
+                              </a14:hiddenFill>
+                            </a:ext>
+                            <a:ext uri="{91240B29-F687-4f45-9708-019B960494DF}">
+                              <a14:hiddenLine xmlns:a14="http://schemas.microsoft.com/office/drawing/2010/main" w="9525">
+                                <a:solidFill>
+                                  <a:srgbClr val="000000"/>
+                                </a:solidFill>
+                                <a:miter lim="800000"/>
+                                <a:headEnd/>
+                                <a:tailEnd/>
+                              </a14:hiddenLine>
+                            </a:ext>
+                            <a:ext uri="{FAA26D3D-D897-4be2-8F04-BA451C77F1D7}">
+                              <ma14:placeholderFlag xmlns:ma14="http://schemas.microsoft.com/office/mac/drawingml/2011/main"/>
+                            </a:ext>
+                            <a:ext uri="{C572A759-6A51-4108-AA02-DFA0A04FC94B}">
+                              <ma14:wrappingTextBoxFlag xmlns:ma14="http://schemas.microsoft.com/office/mac/drawingml/2011/main" val="1"/>
+                            </a:ext>
+                          </a:extLst>
+                        </wps:spPr>
+                        <wps:bodyPr rot="0" vert="horz" wrap="square" lIns="91440" tIns="0" rIns="91440" bIns="0" anchor="t" anchorCtr="0" upright="1">
+                          <a:noAutofit/>
+                        </wps:bodyPr>
+                      </wps:wsp>
+                      <wps:wsp>
+                        <wps:cNvPr id="1" name="Text Box 1"/>
+                        <wps:cNvSpPr txBox="1"/>
+                        <wps:spPr>
+                          <a:xfrm>
+                            <a:off x="91440" y="0"/>
+                            <a:ext cx="2092325" cy="249555"/>
+                          </a:xfrm>
+                          <a:prstGeom prst="rect">
+                            <a:avLst/>
+                          </a:prstGeom>
+                          <a:noFill/>
+                          <a:ln>
+                            <a:noFill/>
+                          </a:ln>
+                          <a:effectLst/>
+                          <a:extLst>
+                            <a:ext uri="{C572A759-6A51-4108-AA02-DFA0A04FC94B}">
+                              <ma14:wrappingTextBoxFlag xmlns:ma14="http://schemas.microsoft.com/office/mac/drawingml/2011/main"/>
+                            </a:ext>
+                          </a:extLst>
+                        </wps:spPr>
+                        <wps:txbx id="2">
+                          <w:txbxContent>
+                            <w:p>
+                              <w:pPr>
+                                <w:pStyle w:val="Heading2"/>
+                              </w:pPr>
+                              <w:r>
+                                <w:t>This is the team that pulled off a miracle!</w:t>
+                              </w:r>
+                            </w:p>
+                          </w:txbxContent>
+                        </wps:txbx>
+                        <wps:bodyPr rot="0" spcFirstLastPara="0" vertOverflow="overflow" horzOverflow="overflow" vert="horz" wrap="square" lIns="0" tIns="0" rIns="0" bIns="0" numCol="1" spcCol="0" rtlCol="0" fromWordArt="0" anchor="t" anchorCtr="0" forceAA="0" compatLnSpc="1">
+                          <a:prstTxWarp prst="textNoShape">
+                            <a:avLst/>
+                          </a:prstTxWarp>
+                          <a:noAutofit/>
+                        </wps:bodyPr>
+                      </wps:wsp>
+                      <wps:wsp>
+                        <wps:cNvPr id="10" name="Text Box 10"/>
+                        <wps:cNvSpPr txBox="1"/>
+                        <wps:spPr>
+                          <a:xfrm>
+                            <a:off x="4161790" y="0"/>
+                            <a:ext cx="2147570" cy="249555"/>
+                          </a:xfrm>
+                          <a:prstGeom prst="rect">
+                            <a:avLst/>
+                          </a:prstGeom>
+                          <a:noFill/>
+                          <a:ln>
+                            <a:noFill/>
+                          </a:ln>
+                          <a:effectLst/>
+                          <a:extLst>
+                            <a:ext uri="{C572A759-6A51-4108-AA02-DFA0A04FC94B}">
+                              <ma14:wrappingTextBoxFlag xmlns:ma14="http://schemas.microsoft.com/office/mac/drawingml/2011/main"/>
+                            </a:ext>
+                          </a:extLst>
+                        </wps:spPr>
+                        <wps:linkedTxbx id="2" seq="1"/>
+                        <wps:bodyPr rot="0" spcFirstLastPara="0" vertOverflow="overflow" horzOverflow="overflow" vert="horz" wrap="square" lIns="0" tIns="0" rIns="0" bIns="0" numCol="1" spcCol="0" rtlCol="0" fromWordArt="0" anchor="t" anchorCtr="0" forceAA="0" compatLnSpc="1">
+                          <a:prstTxWarp prst="textNoShape">
+                            <a:avLst/>
+                          </a:prstTxWarp>
+                          <a:noAutofit/>
+                        </wps:bodyPr>
+                      </wps:wsp>
+                    </wpg:wgp>
                   </a:graphicData>
                 </a:graphic>
-                <wp14:sizeRelH relativeFrom="page">
-                  <wp14:pctWidth>0</wp14:pctWidth>
-                </wp14:sizeRelH>
-                <wp14:sizeRelV relativeFrom="page">
-                  <wp14:pctHeight>0</wp14:pctHeight>
-                </wp14:sizeRelV>
               </wp:anchor>
             </w:drawing>
           </mc:Choice>
           <mc:Fallback>
             <w:pict>
-              <v:shape id="Text Box 4" o:spid="_x0000_s1027" type="#_x0000_t202" style="position:absolute;margin-left:54pt;margin-top:562.2pt;width:7in;height:21.6pt;z-index:251658242;visibility:visible;mso-wrap-style:square;mso-width-percent:0;mso-height-percent:0;mso-wrap-distance-left:9pt;mso-wrap-distance-top:0;mso-wrap-distance-right:9pt;mso-wrap-distance-bottom:0;mso-position-horizontal:absolute;mso-position-horizontal-relative:page;mso-position-vertical:absolute;mso-position-vertical-relative:page;mso-width-percent:0;mso-height-percent:0;mso-width-relative:page;mso-height-relative:page;v-text-anchor:top" o:gfxdata="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" mv:complextextbox="1" filled="f" stroked="f">
-                <v:textbox inset=",0,,0">
-                  <w:txbxContent>
-                    <w:p>
-                      <w:pPr>
-                        <w:pStyle w:val="Heading2"/>
-                      </w:pPr>
-                      <w:r>
-                        <w:t>This is the team that pulled off a miracle!</w:t>
-                      </w:r>
-                    </w:p>
-                  </w:txbxContent>
-                </v:textbox>
-                <w10:wrap type="tight" anchorx="page" anchory="page"/>
-              </v:shape>
+              <v:group id="Group 11" o:spid="_x0000_s1027" style="position:absolute;margin-left:54pt;margin-top:549.4pt;width:7in;height:21.6pt;z-index:251658242;mso-position-horizontal-relative:page;mso-position-vertical-relative:page" coordsize="6400800,274320" o:gfxdata="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" mv:complextextbox="1">
+                <v:shape id="Text Box 4" o:spid="_x0000_s1028" type="#_x0000_t202" style="position:absolute;width:6400800;height:274320;visibility:visible;mso-wrap-style:square;v-text-anchor:top" o:gfxdata="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" mv:complextextbox="1" filled="f" stroked="f">
+                  <v:textbox inset=",0,,0"/>
+                </v:shape>
+                <v:shape id="Text Box 1" o:spid="_x0000_s1029" type="#_x0000_t202" style="position:absolute;left:91440;width:2092325;height:249555;visibility:visible;mso-wrap-style:square;v-text-anchor:top" o:gfxdata="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" filled="f" stroked="f">
+                  <v:textbox style="mso-next-textbox:#Text Box 10" inset="0,0,0,0">
+                    <w:txbxContent>
+                      <w:p>
+                        <w:pPr>
+                          <w:pStyle w:val="Heading2"/>
+                        </w:pPr>
+                        <w:r>
+                          <w:t>This is the team that pulled off a miracle!</w:t>
+                        </w:r>
+                      </w:p>
+                    </w:txbxContent>
+                  </v:textbox>
+                </v:shape>
+                <v:shape id="Text Box 10" o:spid="_x0000_s1030" type="#_x0000_t202" style="position:absolute;left:4161790;width:2147570;height:249555;visibility:visible;mso-wrap-style:square;v-text-anchor:top" o:gfxdata="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" filled="f" stroked="f">
+                  <v:textbox inset="0,0,0,0">
+                    <w:txbxContent/>
+                  </v:textbox>
+                </v:shape>
+                <w10:wrap type="through" anchorx="page" anchory="page"/>
+              </v:group>
             </w:pict>
           </mc:Fallback>
         </mc:AlternateContent>
@@ -402,13 +554,13 @@
         <mc:AlternateContent>
           <mc:Choice Requires="wps">
             <w:drawing>
-              <wp:anchor distT="0" distB="0" distL="114300" distR="114300" simplePos="0" relativeHeight="251658243" behindDoc="0" locked="0" layoutInCell="1" allowOverlap="1" wp14:anchorId="5EC30D22" wp14:editId="7BDBB886">
+              <wp:anchor distT="0" distB="0" distL="114300" distR="114300" simplePos="0" relativeHeight="251658243" behindDoc="0" locked="0" layoutInCell="1" allowOverlap="1" wp14:anchorId="7B7A1E04" wp14:editId="511AD3D2">
                 <wp:simplePos x="0" y="0"/>
                 <wp:positionH relativeFrom="page">
                   <wp:posOffset>685800</wp:posOffset>
                 </wp:positionH>
                 <wp:positionV relativeFrom="page">
-                  <wp:posOffset>7439660</wp:posOffset>
+                  <wp:posOffset>7277100</wp:posOffset>
                 </wp:positionV>
                 <wp:extent cx="6400800" cy="457200"/>
                 <wp:effectExtent l="0" t="0" r="0" b="0"/>
@@ -498,7 +650,7 @@
           </mc:Choice>
           <mc:Fallback>
             <w:pict>
-              <v:shape id="Text Box 5" o:spid="_x0000_s1028" type="#_x0000_t202" style="position:absolute;margin-left:54pt;margin-top:585.8pt;width:7in;height:36pt;z-index:251658243;visibility:visible;mso-wrap-style:square;mso-width-percent:0;mso-height-percent:0;mso-wrap-distance-left:9pt;mso-wrap-distance-top:0;mso-wrap-distance-right:9pt;mso-wrap-distance-bottom:0;mso-position-horizontal:absolute;mso-position-horizontal-relative:page;mso-position-vertical:absolute;mso-position-vertical-relative:page;mso-width-percent:0;mso-height-percent:0;mso-width-relative:page;mso-height-relative:page;v-text-anchor:top" o:gfxdata="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" mv:complextextbox="1" filled="f" stroked="f">
+              <v:shape id="Text Box 5" o:spid="_x0000_s1031" type="#_x0000_t202" style="position:absolute;margin-left:54pt;margin-top:573pt;width:7in;height:36pt;z-index:251658243;visibility:visible;mso-wrap-style:square;mso-width-percent:0;mso-height-percent:0;mso-wrap-distance-left:9pt;mso-wrap-distance-top:0;mso-wrap-distance-right:9pt;mso-wrap-distance-bottom:0;mso-position-horizontal:absolute;mso-position-horizontal-relative:page;mso-position-vertical:absolute;mso-position-vertical-relative:page;mso-width-percent:0;mso-height-percent:0;mso-width-relative:page;mso-height-relative:page;v-text-anchor:top" o:gfxdata="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" mv:complextextbox="1" filled="f" stroked="f">
                 <v:textbox inset=",0,,0">
                   <w:txbxContent>
                     <w:p>
@@ -521,10 +673,147 @@
         <w:rPr>
           <w:noProof/>
         </w:rPr>
+        <w:drawing>
+          <wp:anchor distT="0" distB="0" distL="118745" distR="118745" simplePos="0" relativeHeight="251658246" behindDoc="0" locked="0" layoutInCell="1" allowOverlap="1" wp14:anchorId="6F7B314B" wp14:editId="0D3D027F">
+            <wp:simplePos x="0" y="0"/>
+            <wp:positionH relativeFrom="page">
+              <wp:posOffset>2704465</wp:posOffset>
+            </wp:positionH>
+            <wp:positionV relativeFrom="page">
+              <wp:posOffset>2679700</wp:posOffset>
+            </wp:positionV>
+            <wp:extent cx="2369185" cy="3187700"/>
+            <wp:effectExtent l="152400" t="152400" r="170815" b="1308100"/>
+            <wp:wrapTight wrapText="bothSides">
+              <wp:wrapPolygon edited="0">
+                <wp:start x="8337" y="-1033"/>
+                <wp:lineTo x="2547" y="-688"/>
+                <wp:lineTo x="2547" y="2065"/>
+                <wp:lineTo x="232" y="2065"/>
+                <wp:lineTo x="232" y="4819"/>
+                <wp:lineTo x="-1158" y="4819"/>
+                <wp:lineTo x="-1389" y="15834"/>
+                <wp:lineTo x="-232" y="15834"/>
+                <wp:lineTo x="-232" y="18588"/>
+                <wp:lineTo x="1621" y="18588"/>
+                <wp:lineTo x="1621" y="19621"/>
+                <wp:lineTo x="5558" y="21342"/>
+                <wp:lineTo x="695" y="22030"/>
+                <wp:lineTo x="695" y="24096"/>
+                <wp:lineTo x="-926" y="24096"/>
+                <wp:lineTo x="-926" y="27882"/>
+                <wp:lineTo x="3937" y="29603"/>
+                <wp:lineTo x="7410" y="30292"/>
+                <wp:lineTo x="13894" y="30292"/>
+                <wp:lineTo x="17600" y="29603"/>
+                <wp:lineTo x="22231" y="27022"/>
+                <wp:lineTo x="22231" y="26849"/>
+                <wp:lineTo x="20842" y="24268"/>
+                <wp:lineTo x="15979" y="21342"/>
+                <wp:lineTo x="19915" y="18588"/>
+                <wp:lineTo x="21536" y="15834"/>
+                <wp:lineTo x="22463" y="13080"/>
+                <wp:lineTo x="22926" y="10327"/>
+                <wp:lineTo x="22231" y="7573"/>
+                <wp:lineTo x="21073" y="4819"/>
+                <wp:lineTo x="18757" y="1721"/>
+                <wp:lineTo x="13663" y="-688"/>
+                <wp:lineTo x="12968" y="-1033"/>
+                <wp:lineTo x="8337" y="-1033"/>
+              </wp:wrapPolygon>
+            </wp:wrapTight>
+            <wp:docPr id="8" name="Placeholder"/>
+            <wp:cNvGraphicFramePr>
+              <a:graphicFrameLocks xmlns:a="http://schemas.openxmlformats.org/drawingml/2006/main"/>
+            </wp:cNvGraphicFramePr>
+            <a:graphic xmlns:a="http://schemas.openxmlformats.org/drawingml/2006/main">
+              <a:graphicData uri="http://schemas.openxmlformats.org/drawingml/2006/picture">
+                <pic:pic xmlns:pic="http://schemas.openxmlformats.org/drawingml/2006/picture">
+                  <pic:nvPicPr>
+                    <pic:cNvPr id="8" name="placeholder-base---neutral.png"/>
+                    <pic:cNvPicPr/>
+                  </pic:nvPicPr>
+                  <pic:blipFill>
+                    <a:blip r:embed="rId7">
+                      <a:extLst>
+                        <a:ext uri="{28A0092B-C50C-407E-A947-70E740481C1C}">
+                          <a14:useLocalDpi xmlns:a14="http://schemas.microsoft.com/office/drawing/2010/main" val="0"/>
+                        </a:ext>
+                      </a:extLst>
+                    </a:blip>
+                    <a:stretch>
+                      <a:fillRect/>
+                    </a:stretch>
+                  </pic:blipFill>
+                  <pic:spPr>
+                    <a:xfrm>
+                      <a:off x="0" y="0"/>
+                      <a:ext cx="2369185" cy="3187700"/>
+                    </a:xfrm>
+                    <a:prstGeom prst="ellipse">
+                      <a:avLst/>
+                    </a:prstGeom>
+                    <a:ln w="190500" cap="rnd" cmpd="sng" algn="ctr">
+                      <a:gradFill flip="none" rotWithShape="1">
+                        <a:gsLst>
+                          <a:gs pos="0">
+                            <a:schemeClr val="accent2"/>
+                          </a:gs>
+                          <a:gs pos="100000">
+                            <a:srgbClr val="000000"/>
+                          </a:gs>
+                          <a:gs pos="42000">
+                            <a:schemeClr val="accent1">
+                              <a:lumMod val="50000"/>
+                              <a:alpha val="90000"/>
+                            </a:schemeClr>
+                          </a:gs>
+                        </a:gsLst>
+                        <a:lin ang="5100000" scaled="0"/>
+                        <a:tileRect/>
+                      </a:gradFill>
+                      <a:prstDash val="solid"/>
+                      <a:round/>
+                      <a:headEnd type="none" w="med" len="med"/>
+                      <a:tailEnd type="none" w="med" len="med"/>
+                    </a:ln>
+                    <a:effectLst>
+                      <a:outerShdw blurRad="381000" dist="292100" dir="5400000" sx="-80000" sy="-18000" rotWithShape="0">
+                        <a:srgbClr val="000000">
+                          <a:alpha val="30000"/>
+                        </a:srgbClr>
+                      </a:outerShdw>
+                    </a:effectLst>
+                    <a:scene3d>
+                      <a:camera prst="orthographicFront"/>
+                      <a:lightRig rig="contrasting" dir="t">
+                        <a:rot lat="0" lon="0" rev="3000000"/>
+                      </a:lightRig>
+                    </a:scene3d>
+                    <a:sp3d contourW="6350" prstMaterial="metal">
+                      <a:bevelT w="95250" h="31750"/>
+                      <a:contourClr>
+                        <a:schemeClr val="tx1"/>
+                      </a:contourClr>
+                    </a:sp3d>
+                  </pic:spPr>
+                </pic:pic>
+              </a:graphicData>
+            </a:graphic>
+            <wp14:sizeRelH relativeFrom="margin">
+              <wp14:pctWidth>0</wp14:pctWidth>
+            </wp14:sizeRelH>
+          </wp:anchor>
+        </w:drawing>
+      </w:r>
+      <w:r>
+        <w:rPr>
+          <w:noProof/>
+        </w:rPr>
         <mc:AlternateContent>
           <mc:Choice Requires="wps">
             <w:drawing>
-              <wp:anchor distT="0" distB="0" distL="114300" distR="114300" simplePos="0" relativeHeight="251658245" behindDoc="0" locked="0" layoutInCell="1" allowOverlap="1" wp14:anchorId="3742F174" wp14:editId="1E35C3E3">
+              <wp:anchor distT="0" distB="0" distL="114300" distR="114300" simplePos="0" relativeHeight="251658245" behindDoc="0" locked="0" layoutInCell="1" allowOverlap="1" wp14:anchorId="1639CB98" wp14:editId="42443A85">
                 <wp:simplePos x="0" y="0"/>
                 <wp:positionH relativeFrom="page">
                   <wp:posOffset>685800</wp:posOffset>
@@ -620,7 +909,7 @@
           </mc:Choice>
           <mc:Fallback>
             <w:pict>
-              <v:shape id="Text Box 7" o:spid="_x0000_s1029" type="#_x0000_t202" style="position:absolute;margin-left:54pt;margin-top:726.45pt;width:7in;height:29.85pt;z-index:251658245;visibility:visible;mso-wrap-style:square;mso-width-percent:0;mso-height-percent:0;mso-wrap-distance-left:9pt;mso-wrap-distance-top:0;mso-wrap-distance-right:9pt;mso-wrap-distance-bottom:0;mso-position-horizontal:absolute;mso-position-horizontal-relative:page;mso-position-vertical:absolute;mso-position-vertical-relative:page;mso-width-percent:0;mso-height-percent:0;mso-width-relative:page;mso-height-relative:page;v-text-anchor:top" o:gfxdata="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" mv:complextextbox="1" filled="f" stroked="f">
+              <v:shape id="Text Box 7" o:spid="_x0000_s1032" type="#_x0000_t202" style="position:absolute;margin-left:54pt;margin-top:726.45pt;width:7in;height:29.85pt;z-index:251658245;visibility:visible;mso-wrap-style:square;mso-width-percent:0;mso-height-percent:0;mso-wrap-distance-left:9pt;mso-wrap-distance-top:0;mso-wrap-distance-right:9pt;mso-wrap-distance-bottom:0;mso-position-horizontal:absolute;mso-position-horizontal-relative:page;mso-position-vertical:absolute;mso-position-vertical-relative:page;mso-width-percent:0;mso-height-percent:0;mso-width-relative:page;mso-height-relative:page;v-text-anchor:top" o:gfxdata="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" mv:complextextbox="1" filled="f" stroked="f">
                 <v:textbox inset=",0,,0">
                   <w:txbxContent>
                     <w:p>
@@ -643,156 +932,10 @@
         <w:rPr>
           <w:noProof/>
         </w:rPr>
-        <w:drawing>
-          <wp:anchor distT="0" distB="0" distL="118745" distR="118745" simplePos="0" relativeHeight="251658246" behindDoc="0" locked="0" layoutInCell="1" allowOverlap="1" wp14:anchorId="0FA89FA7" wp14:editId="53018862">
-            <wp:simplePos x="0" y="0"/>
-            <wp:positionH relativeFrom="page">
-              <wp:posOffset>2286508</wp:posOffset>
-            </wp:positionH>
-            <wp:positionV relativeFrom="page">
-              <wp:posOffset>2679827</wp:posOffset>
-            </wp:positionV>
-            <wp:extent cx="3206522" cy="3188173"/>
-            <wp:effectExtent l="127000" t="127000" r="120878" b="1231427"/>
-            <wp:wrapTight wrapText="bothSides">
-              <wp:wrapPolygon edited="0">
-                <wp:start x="9068" y="-860"/>
-                <wp:lineTo x="7528" y="-688"/>
-                <wp:lineTo x="2909" y="1377"/>
-                <wp:lineTo x="2224" y="2753"/>
-                <wp:lineTo x="513" y="4646"/>
-                <wp:lineTo x="-684" y="7400"/>
-                <wp:lineTo x="-856" y="12906"/>
-                <wp:lineTo x="0" y="15660"/>
-                <wp:lineTo x="1882" y="18585"/>
-                <wp:lineTo x="5475" y="21167"/>
-                <wp:lineTo x="5817" y="21167"/>
-                <wp:lineTo x="5646" y="21339"/>
-                <wp:lineTo x="1027" y="23920"/>
-                <wp:lineTo x="0" y="25297"/>
-                <wp:lineTo x="-342" y="27534"/>
-                <wp:lineTo x="2567" y="29427"/>
-                <wp:lineTo x="3764" y="29427"/>
-                <wp:lineTo x="3764" y="29599"/>
-                <wp:lineTo x="6331" y="29943"/>
-                <wp:lineTo x="7015" y="29943"/>
-                <wp:lineTo x="14373" y="29943"/>
-                <wp:lineTo x="15057" y="29943"/>
-                <wp:lineTo x="17623" y="29599"/>
-                <wp:lineTo x="17623" y="29427"/>
-                <wp:lineTo x="18821" y="29427"/>
-                <wp:lineTo x="21901" y="27362"/>
-                <wp:lineTo x="21730" y="26673"/>
-                <wp:lineTo x="21901" y="26501"/>
-                <wp:lineTo x="21559" y="25641"/>
-                <wp:lineTo x="20361" y="23920"/>
-                <wp:lineTo x="15741" y="21339"/>
-                <wp:lineTo x="15570" y="21167"/>
-                <wp:lineTo x="15912" y="21167"/>
-                <wp:lineTo x="19506" y="18585"/>
-                <wp:lineTo x="19506" y="18413"/>
-                <wp:lineTo x="19677" y="18413"/>
-                <wp:lineTo x="21388" y="15832"/>
-                <wp:lineTo x="21388" y="15660"/>
-                <wp:lineTo x="22243" y="13079"/>
-                <wp:lineTo x="22243" y="12906"/>
-                <wp:lineTo x="22414" y="10325"/>
-                <wp:lineTo x="22414" y="10153"/>
-                <wp:lineTo x="22072" y="7572"/>
-                <wp:lineTo x="22072" y="7400"/>
-                <wp:lineTo x="21045" y="4818"/>
-                <wp:lineTo x="20874" y="4646"/>
-                <wp:lineTo x="18650" y="2065"/>
-                <wp:lineTo x="18650" y="1377"/>
-                <wp:lineTo x="14030" y="-688"/>
-                <wp:lineTo x="12319" y="-860"/>
-                <wp:lineTo x="9068" y="-860"/>
-              </wp:wrapPolygon>
-            </wp:wrapTight>
-            <wp:docPr id="8" name="Placeholder" descr="placeholder-base---neutral.png"/>
-            <wp:cNvGraphicFramePr>
-              <a:graphicFrameLocks xmlns:a="http://schemas.openxmlformats.org/drawingml/2006/main"/>
-            </wp:cNvGraphicFramePr>
-            <a:graphic xmlns:a="http://schemas.openxmlformats.org/drawingml/2006/main">
-              <a:graphicData uri="http://schemas.openxmlformats.org/drawingml/2006/picture">
-                <pic:pic xmlns:pic="http://schemas.openxmlformats.org/drawingml/2006/picture">
-                  <pic:nvPicPr>
-                    <pic:cNvPr id="8" name="placeholder-base---neutral.png"/>
-                    <pic:cNvPicPr/>
-                  </pic:nvPicPr>
-                  <pic:blipFill>
-                    <a:blip r:embed="rId7"/>
-                    <a:srcRect l="15638" t="1220" r="17695"/>
-                    <a:stretch>
-                      <a:fillRect/>
-                    </a:stretch>
-                  </pic:blipFill>
-                  <pic:spPr>
-                    <a:xfrm>
-                      <a:off x="0" y="0"/>
-                      <a:ext cx="3206522" cy="3188173"/>
-                    </a:xfrm>
-                    <a:prstGeom prst="ellipse">
-                      <a:avLst/>
-                    </a:prstGeom>
-                    <a:ln w="190500" cap="rnd" cmpd="sng" algn="ctr">
-                      <a:gradFill flip="none" rotWithShape="1">
-                        <a:gsLst>
-                          <a:gs pos="0">
-                            <a:schemeClr val="accent2"/>
-                          </a:gs>
-                          <a:gs pos="100000">
-                            <a:srgbClr val="000000"/>
-                          </a:gs>
-                          <a:gs pos="42000">
-                            <a:schemeClr val="accent1">
-                              <a:lumMod val="50000"/>
-                              <a:alpha val="90000"/>
-                            </a:schemeClr>
-                          </a:gs>
-                        </a:gsLst>
-                        <a:lin ang="5100000" scaled="0"/>
-                        <a:tileRect/>
-                      </a:gradFill>
-                      <a:prstDash val="solid"/>
-                      <a:round/>
-                      <a:headEnd type="none" w="med" len="med"/>
-                      <a:tailEnd type="none" w="med" len="med"/>
-                    </a:ln>
-                    <a:effectLst>
-                      <a:outerShdw blurRad="381000" dist="292100" dir="5400000" sx="-80000" sy="-18000" rotWithShape="0">
-                        <a:srgbClr val="000000">
-                          <a:alpha val="30000"/>
-                        </a:srgbClr>
-                      </a:outerShdw>
-                    </a:effectLst>
-                    <a:scene3d>
-                      <a:camera prst="orthographicFront"/>
-                      <a:lightRig rig="contrasting" dir="t">
-                        <a:rot lat="0" lon="0" rev="3000000"/>
-                      </a:lightRig>
-                    </a:scene3d>
-                    <a:sp3d contourW="6350" prstMaterial="metal">
-                      <a:bevelT w="95250" h="31750"/>
-                      <a:contourClr>
-                        <a:schemeClr val="tx1"/>
-                      </a:contourClr>
-                    </a:sp3d>
-                  </pic:spPr>
-                </pic:pic>
-              </a:graphicData>
-            </a:graphic>
-          </wp:anchor>
-        </w:drawing>
-      </w:r>
-      <w:r>
-        <w:rPr>
-          <w:noProof/>
-        </w:rPr>
         <mc:AlternateContent>
           <mc:Choice Requires="wps">
             <w:drawing>
-              <wp:anchor distT="0" distB="0" distL="114300" distR="114300" simplePos="0" relativeHeight="251658241" behindDoc="0" locked="0" layoutInCell="1" allowOverlap="1" wp14:anchorId="58AF4533" wp14:editId="714B94BA">
+              <wp:anchor distT="0" distB="0" distL="114300" distR="114300" simplePos="0" relativeHeight="251658241" behindDoc="0" locked="0" layoutInCell="1" allowOverlap="1" wp14:anchorId="4E85D1EA" wp14:editId="7ED2D06D">
                 <wp:simplePos x="0" y="0"/>
                 <wp:positionH relativeFrom="page">
                   <wp:posOffset>685800</wp:posOffset>
@@ -885,7 +1028,7 @@
           </mc:Choice>
           <mc:Fallback>
             <w:pict>
-              <v:shape id="Text Box 3" o:spid="_x0000_s1030" type="#_x0000_t202" style="position:absolute;margin-left:54pt;margin-top:98.35pt;width:7in;height:90.4pt;z-index:251658241;visibility:visible;mso-wrap-style:square;mso-width-percent:0;mso-height-percent:0;mso-wrap-distance-left:9pt;mso-wrap-distance-top:0;mso-wrap-distance-right:9pt;mso-wrap-distance-bottom:0;mso-position-horizontal:absolute;mso-position-horizontal-relative:page;mso-position-vertical:absolute;mso-position-vertical-relative:page;mso-width-percent:0;mso-height-percent:0;mso-width-relative:page;mso-height-relative:page;v-text-anchor:top" o:gfxdata="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" filled="f" stroked="f">
+              <v:shape id="Text Box 3" o:spid="_x0000_s1033" type="#_x0000_t202" style="position:absolute;margin-left:54pt;margin-top:98.35pt;width:7in;height:90.4pt;z-index:251658241;visibility:visible;mso-wrap-style:square;mso-width-percent:0;mso-height-percent:0;mso-wrap-distance-left:9pt;mso-wrap-distance-top:0;mso-wrap-distance-right:9pt;mso-wrap-distance-bottom:0;mso-position-horizontal:absolute;mso-position-horizontal-relative:page;mso-position-vertical:absolute;mso-position-vertical-relative:page;mso-width-percent:0;mso-height-percent:0;mso-width-relative:page;mso-height-relative:page;v-text-anchor:top" o:gfxdata="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" filled="f" stroked="f">
                 <v:textbox inset=",0,,0">
                   <w:txbxContent>
                     <w:p>
@@ -911,7 +1054,7 @@
         <mc:AlternateContent>
           <mc:Choice Requires="wps">
             <w:drawing>
-              <wp:anchor distT="0" distB="0" distL="114300" distR="114300" simplePos="0" relativeHeight="251658240" behindDoc="0" locked="0" layoutInCell="1" allowOverlap="1" wp14:anchorId="56FE91EA" wp14:editId="7267FAF4">
+              <wp:anchor distT="0" distB="0" distL="114300" distR="114300" simplePos="0" relativeHeight="251658240" behindDoc="0" locked="0" layoutInCell="1" allowOverlap="1" wp14:anchorId="7892DE4E" wp14:editId="35674827">
                 <wp:simplePos x="0" y="0"/>
                 <wp:positionH relativeFrom="page">
                   <wp:posOffset>685800</wp:posOffset>
@@ -1004,7 +1147,7 @@
           </mc:Choice>
           <mc:Fallback>
             <w:pict>
-              <v:shape id="Text Box 2" o:spid="_x0000_s1031" type="#_x0000_t202" style="position:absolute;margin-left:54pt;margin-top:56.9pt;width:7in;height:28.8pt;z-index:251658240;visibility:visible;mso-wrap-style:square;mso-width-percent:0;mso-height-percent:0;mso-wrap-distance-left:9pt;mso-wrap-distance-top:0;mso-wrap-distance-right:9pt;mso-wrap-distance-bottom:0;mso-position-horizontal:absolute;mso-position-horizontal-relative:page;mso-position-vertical:absolute;mso-position-vertical-relative:page;mso-width-percent:0;mso-height-percent:0;mso-width-relative:page;mso-height-relative:page;v-text-anchor:top" o:gfxdata="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" filled="f" stroked="f">
+              <v:shape id="Text Box 2" o:spid="_x0000_s1034" type="#_x0000_t202" style="position:absolute;margin-left:54pt;margin-top:56.9pt;width:7in;height:28.8pt;z-index:251658240;visibility:visible;mso-wrap-style:square;mso-width-percent:0;mso-height-percent:0;mso-wrap-distance-left:9pt;mso-wrap-distance-top:0;mso-wrap-distance-right:9pt;mso-wrap-distance-bottom:0;mso-position-horizontal:absolute;mso-position-horizontal-relative:page;mso-position-vertical:absolute;mso-position-vertical-relative:page;mso-width-percent:0;mso-height-percent:0;mso-width-relative:page;mso-height-relative:page;v-text-anchor:top" o:gfxdata="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" filled="f" stroked="f">
                 <v:textbox inset=",0,,0">
                   <w:txbxContent>
                     <w:p>
@@ -1099,7 +1242,7 @@
       <mc:AlternateContent>
         <mc:Choice Requires="wps">
           <w:drawing>
-            <wp:anchor distT="0" distB="0" distL="114300" distR="114300" simplePos="0" relativeHeight="251658243" behindDoc="0" locked="1" layoutInCell="1" allowOverlap="1" wp14:anchorId="5E72FBE5" wp14:editId="75E3779F">
+            <wp:anchor distT="0" distB="0" distL="114300" distR="114300" simplePos="0" relativeHeight="251658243" behindDoc="0" locked="1" layoutInCell="1" allowOverlap="1" wp14:anchorId="3ABA61AE" wp14:editId="1B422C73">
               <wp:simplePos x="5486400" y="8229600"/>
               <wp:positionH relativeFrom="page">
                 <wp:posOffset>457200</wp:posOffset>

</xml_diff>

<commit_message>
Checkpointing some small tweaks, notes, and code sketches.
</commit_message>
<xml_diff>
--- a/notes/squidhallteamposter.docx
+++ b/notes/squidhallteamposter.docx
@@ -10,13 +10,13 @@
         <mc:AlternateContent>
           <mc:Choice Requires="wps">
             <w:drawing>
-              <wp:anchor distT="0" distB="0" distL="114300" distR="114300" simplePos="0" relativeHeight="251658244" behindDoc="0" locked="0" layoutInCell="1" allowOverlap="1" wp14:anchorId="1D08FF0B" wp14:editId="7D2D06E2">
+              <wp:anchor distT="0" distB="0" distL="114300" distR="114300" simplePos="0" relativeHeight="251658244" behindDoc="0" locked="0" layoutInCell="1" allowOverlap="1" wp14:anchorId="1D08FF0B" wp14:editId="501069BA">
                 <wp:simplePos x="0" y="0"/>
                 <wp:positionH relativeFrom="page">
                   <wp:posOffset>685800</wp:posOffset>
                 </wp:positionH>
                 <wp:positionV relativeFrom="page">
-                  <wp:posOffset>7843520</wp:posOffset>
+                  <wp:posOffset>7792720</wp:posOffset>
                 </wp:positionV>
                 <wp:extent cx="6400800" cy="1280160"/>
                 <wp:effectExtent l="0" t="0" r="0" b="15240"/>
@@ -219,7 +219,7 @@
                 <v:stroke joinstyle="miter"/>
                 <v:path gradientshapeok="t" o:connecttype="rect"/>
               </v:shapetype>
-              <v:shape id="Text Box 6" o:spid="_x0000_s1026" type="#_x0000_t202" style="position:absolute;margin-left:54pt;margin-top:617.6pt;width:7in;height:100.8pt;z-index:251658244;visibility:visible;mso-wrap-style:square;mso-width-percent:0;mso-height-percent:0;mso-wrap-distance-left:9pt;mso-wrap-distance-top:0;mso-wrap-distance-right:9pt;mso-wrap-distance-bottom:0;mso-position-horizontal:absolute;mso-position-horizontal-relative:page;mso-position-vertical:absolute;mso-position-vertical-relative:page;mso-width-percent:0;mso-height-percent:0;mso-width-relative:page;mso-height-relative:page;v-text-anchor:top" o:gfxdata="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" mv:complextextbox="1" filled="f" stroked="f">
+              <v:shape id="Text Box 6" o:spid="_x0000_s1026" type="#_x0000_t202" style="position:absolute;margin-left:54pt;margin-top:613.6pt;width:7in;height:100.8pt;z-index:251658244;visibility:visible;mso-wrap-style:square;mso-width-percent:0;mso-height-percent:0;mso-wrap-distance-left:9pt;mso-wrap-distance-top:0;mso-wrap-distance-right:9pt;mso-wrap-distance-bottom:0;mso-position-horizontal:absolute;mso-position-horizontal-relative:page;mso-position-vertical:absolute;mso-position-vertical-relative:page;mso-width-percent:0;mso-height-percent:0;mso-width-relative:page;mso-height-relative:page;v-text-anchor:top" o:gfxdata="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" mv:complextextbox="1" filled="f" stroked="f">
                 <v:textbox inset=",0,,0">
                   <w:txbxContent>
                     <w:p>
@@ -352,215 +352,15 @@
           <w:noProof/>
         </w:rPr>
         <mc:AlternateContent>
-          <mc:Choice Requires="wpg">
-            <w:drawing>
-              <wp:anchor distT="0" distB="0" distL="114300" distR="114300" simplePos="1" relativeHeight="251658242" behindDoc="0" locked="0" layoutInCell="1" allowOverlap="1" wp14:anchorId="172BF9A8" wp14:editId="39760ABE">
-                <wp:simplePos x="685800" y="6977380"/>
-                <wp:positionH relativeFrom="page">
-                  <wp:posOffset>685800</wp:posOffset>
-                </wp:positionH>
-                <wp:positionV relativeFrom="page">
-                  <wp:posOffset>6977380</wp:posOffset>
-                </wp:positionV>
-                <wp:extent cx="6400800" cy="274320"/>
-                <wp:effectExtent l="0" t="0" r="0" b="5080"/>
-                <wp:wrapThrough wrapText="bothSides">
-                  <wp:wrapPolygon edited="0">
-                    <wp:start x="86" y="0"/>
-                    <wp:lineTo x="86" y="20000"/>
-                    <wp:lineTo x="21429" y="20000"/>
-                    <wp:lineTo x="21429" y="0"/>
-                    <wp:lineTo x="86" y="0"/>
-                  </wp:wrapPolygon>
-                </wp:wrapThrough>
-                <wp:docPr id="11" name="Group 11"/>
-                <wp:cNvGraphicFramePr/>
-                <a:graphic xmlns:a="http://schemas.openxmlformats.org/drawingml/2006/main">
-                  <a:graphicData uri="http://schemas.microsoft.com/office/word/2010/wordprocessingGroup">
-                    <wpg:wgp>
-                      <wpg:cNvGrpSpPr/>
-                      <wpg:grpSpPr>
-                        <a:xfrm>
-                          <a:off x="0" y="0"/>
-                          <a:ext cx="6400800" cy="274320"/>
-                          <a:chOff x="0" y="0"/>
-                          <a:chExt cx="6400800" cy="274320"/>
-                        </a:xfrm>
-                        <a:extLst>
-                          <a:ext uri="{0CCBE362-F206-4b92-989A-16890622DB6E}">
-                            <ma14:wrappingTextBoxFlag xmlns:ma14="http://schemas.microsoft.com/office/mac/drawingml/2011/main" val="1"/>
-                          </a:ext>
-                        </a:extLst>
-                      </wpg:grpSpPr>
-                      <wps:wsp>
-                        <wps:cNvPr id="4" name="Text Box 4"/>
-                        <wps:cNvSpPr txBox="1">
-                          <a:spLocks noChangeArrowheads="1"/>
-                        </wps:cNvSpPr>
-                        <wps:spPr bwMode="auto">
-                          <a:xfrm>
-                            <a:off x="0" y="0"/>
-                            <a:ext cx="6400800" cy="274320"/>
-                          </a:xfrm>
-                          <a:prstGeom prst="rect">
-                            <a:avLst/>
-                          </a:prstGeom>
-                          <a:noFill/>
-                          <a:ln>
-                            <a:noFill/>
-                          </a:ln>
-                          <a:extLst>
-                            <a:ext uri="{909E8E84-426E-40dd-AFC4-6F175D3DCCD1}">
-                              <a14:hiddenFill xmlns:a14="http://schemas.microsoft.com/office/drawing/2010/main">
-                                <a:solidFill>
-                                  <a:srgbClr val="FFFFFF"/>
-                                </a:solidFill>
-                              </a14:hiddenFill>
-                            </a:ext>
-                            <a:ext uri="{91240B29-F687-4f45-9708-019B960494DF}">
-                              <a14:hiddenLine xmlns:a14="http://schemas.microsoft.com/office/drawing/2010/main" w="9525">
-                                <a:solidFill>
-                                  <a:srgbClr val="000000"/>
-                                </a:solidFill>
-                                <a:miter lim="800000"/>
-                                <a:headEnd/>
-                                <a:tailEnd/>
-                              </a14:hiddenLine>
-                            </a:ext>
-                            <a:ext uri="{FAA26D3D-D897-4be2-8F04-BA451C77F1D7}">
-                              <ma14:placeholderFlag xmlns:ma14="http://schemas.microsoft.com/office/mac/drawingml/2011/main"/>
-                            </a:ext>
-                            <a:ext uri="{C572A759-6A51-4108-AA02-DFA0A04FC94B}">
-                              <ma14:wrappingTextBoxFlag xmlns:ma14="http://schemas.microsoft.com/office/mac/drawingml/2011/main" val="1"/>
-                            </a:ext>
-                          </a:extLst>
-                        </wps:spPr>
-                        <wps:bodyPr rot="0" vert="horz" wrap="square" lIns="91440" tIns="0" rIns="91440" bIns="0" anchor="t" anchorCtr="0" upright="1">
-                          <a:noAutofit/>
-                        </wps:bodyPr>
-                      </wps:wsp>
-                      <wps:wsp>
-                        <wps:cNvPr id="1" name="Text Box 1"/>
-                        <wps:cNvSpPr txBox="1"/>
-                        <wps:spPr>
-                          <a:xfrm>
-                            <a:off x="91440" y="0"/>
-                            <a:ext cx="2092325" cy="249555"/>
-                          </a:xfrm>
-                          <a:prstGeom prst="rect">
-                            <a:avLst/>
-                          </a:prstGeom>
-                          <a:noFill/>
-                          <a:ln>
-                            <a:noFill/>
-                          </a:ln>
-                          <a:effectLst/>
-                          <a:extLst>
-                            <a:ext uri="{C572A759-6A51-4108-AA02-DFA0A04FC94B}">
-                              <ma14:wrappingTextBoxFlag xmlns:ma14="http://schemas.microsoft.com/office/mac/drawingml/2011/main"/>
-                            </a:ext>
-                          </a:extLst>
-                        </wps:spPr>
-                        <wps:txbx id="2">
-                          <w:txbxContent>
-                            <w:p>
-                              <w:pPr>
-                                <w:pStyle w:val="Heading2"/>
-                              </w:pPr>
-                              <w:r>
-                                <w:t>This is the team that pulled off a miracle!</w:t>
-                              </w:r>
-                            </w:p>
-                          </w:txbxContent>
-                        </wps:txbx>
-                        <wps:bodyPr rot="0" spcFirstLastPara="0" vertOverflow="overflow" horzOverflow="overflow" vert="horz" wrap="square" lIns="0" tIns="0" rIns="0" bIns="0" numCol="1" spcCol="0" rtlCol="0" fromWordArt="0" anchor="t" anchorCtr="0" forceAA="0" compatLnSpc="1">
-                          <a:prstTxWarp prst="textNoShape">
-                            <a:avLst/>
-                          </a:prstTxWarp>
-                          <a:noAutofit/>
-                        </wps:bodyPr>
-                      </wps:wsp>
-                      <wps:wsp>
-                        <wps:cNvPr id="10" name="Text Box 10"/>
-                        <wps:cNvSpPr txBox="1"/>
-                        <wps:spPr>
-                          <a:xfrm>
-                            <a:off x="4161790" y="0"/>
-                            <a:ext cx="2147570" cy="249555"/>
-                          </a:xfrm>
-                          <a:prstGeom prst="rect">
-                            <a:avLst/>
-                          </a:prstGeom>
-                          <a:noFill/>
-                          <a:ln>
-                            <a:noFill/>
-                          </a:ln>
-                          <a:effectLst/>
-                          <a:extLst>
-                            <a:ext uri="{C572A759-6A51-4108-AA02-DFA0A04FC94B}">
-                              <ma14:wrappingTextBoxFlag xmlns:ma14="http://schemas.microsoft.com/office/mac/drawingml/2011/main"/>
-                            </a:ext>
-                          </a:extLst>
-                        </wps:spPr>
-                        <wps:linkedTxbx id="2" seq="1"/>
-                        <wps:bodyPr rot="0" spcFirstLastPara="0" vertOverflow="overflow" horzOverflow="overflow" vert="horz" wrap="square" lIns="0" tIns="0" rIns="0" bIns="0" numCol="1" spcCol="0" rtlCol="0" fromWordArt="0" anchor="t" anchorCtr="0" forceAA="0" compatLnSpc="1">
-                          <a:prstTxWarp prst="textNoShape">
-                            <a:avLst/>
-                          </a:prstTxWarp>
-                          <a:noAutofit/>
-                        </wps:bodyPr>
-                      </wps:wsp>
-                    </wpg:wgp>
-                  </a:graphicData>
-                </a:graphic>
-              </wp:anchor>
-            </w:drawing>
-          </mc:Choice>
-          <mc:Fallback>
-            <w:pict>
-              <v:group id="Group 11" o:spid="_x0000_s1027" style="position:absolute;margin-left:54pt;margin-top:549.4pt;width:7in;height:21.6pt;z-index:251658242;mso-position-horizontal-relative:page;mso-position-vertical-relative:page" coordsize="6400800,274320" o:gfxdata="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" mv:complextextbox="1">
-                <v:shape id="Text Box 4" o:spid="_x0000_s1028" type="#_x0000_t202" style="position:absolute;width:6400800;height:274320;visibility:visible;mso-wrap-style:square;v-text-anchor:top" o:gfxdata="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" mv:complextextbox="1" filled="f" stroked="f">
-                  <v:textbox inset=",0,,0"/>
-                </v:shape>
-                <v:shape id="Text Box 1" o:spid="_x0000_s1029" type="#_x0000_t202" style="position:absolute;left:91440;width:2092325;height:249555;visibility:visible;mso-wrap-style:square;v-text-anchor:top" o:gfxdata="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" filled="f" stroked="f">
-                  <v:textbox style="mso-next-textbox:#Text Box 10" inset="0,0,0,0">
-                    <w:txbxContent>
-                      <w:p>
-                        <w:pPr>
-                          <w:pStyle w:val="Heading2"/>
-                        </w:pPr>
-                        <w:r>
-                          <w:t>This is the team that pulled off a miracle!</w:t>
-                        </w:r>
-                      </w:p>
-                    </w:txbxContent>
-                  </v:textbox>
-                </v:shape>
-                <v:shape id="Text Box 10" o:spid="_x0000_s1030" type="#_x0000_t202" style="position:absolute;left:4161790;width:2147570;height:249555;visibility:visible;mso-wrap-style:square;v-text-anchor:top" o:gfxdata="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" filled="f" stroked="f">
-                  <v:textbox inset="0,0,0,0">
-                    <w:txbxContent/>
-                  </v:textbox>
-                </v:shape>
-                <w10:wrap type="through" anchorx="page" anchory="page"/>
-              </v:group>
-            </w:pict>
-          </mc:Fallback>
-        </mc:AlternateContent>
-      </w:r>
-      <w:r>
-        <w:rPr>
-          <w:noProof/>
-        </w:rPr>
-        <mc:AlternateContent>
           <mc:Choice Requires="wps">
             <w:drawing>
-              <wp:anchor distT="0" distB="0" distL="114300" distR="114300" simplePos="0" relativeHeight="251658243" behindDoc="0" locked="0" layoutInCell="1" allowOverlap="1" wp14:anchorId="7B7A1E04" wp14:editId="511AD3D2">
+              <wp:anchor distT="0" distB="0" distL="114300" distR="114300" simplePos="0" relativeHeight="251658243" behindDoc="0" locked="0" layoutInCell="1" allowOverlap="1" wp14:anchorId="7B7A1E04" wp14:editId="11779824">
                 <wp:simplePos x="0" y="0"/>
                 <wp:positionH relativeFrom="page">
                   <wp:posOffset>685800</wp:posOffset>
                 </wp:positionH>
                 <wp:positionV relativeFrom="page">
-                  <wp:posOffset>7277100</wp:posOffset>
+                  <wp:posOffset>7185660</wp:posOffset>
                 </wp:positionV>
                 <wp:extent cx="6400800" cy="457200"/>
                 <wp:effectExtent l="0" t="0" r="0" b="0"/>
@@ -626,9 +426,13 @@
                           <w:p>
                             <w:pPr>
                               <w:pStyle w:val="Heading1"/>
+                              <w:jc w:val="left"/>
                             </w:pPr>
                             <w:r>
-                              <w:t>AVirtual Exhibits Space</w:t>
+                              <w:t>A</w:t>
+                            </w:r>
+                            <w:r>
+                              <w:t>Virtual Exhibits Space</w:t>
                             </w:r>
                           </w:p>
                         </w:txbxContent>
@@ -650,15 +454,19 @@
           </mc:Choice>
           <mc:Fallback>
             <w:pict>
-              <v:shape id="Text Box 5" o:spid="_x0000_s1031" type="#_x0000_t202" style="position:absolute;margin-left:54pt;margin-top:573pt;width:7in;height:36pt;z-index:251658243;visibility:visible;mso-wrap-style:square;mso-width-percent:0;mso-height-percent:0;mso-wrap-distance-left:9pt;mso-wrap-distance-top:0;mso-wrap-distance-right:9pt;mso-wrap-distance-bottom:0;mso-position-horizontal:absolute;mso-position-horizontal-relative:page;mso-position-vertical:absolute;mso-position-vertical-relative:page;mso-width-percent:0;mso-height-percent:0;mso-width-relative:page;mso-height-relative:page;v-text-anchor:top" o:gfxdata="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" mv:complextextbox="1" filled="f" stroked="f">
+              <v:shape id="Text Box 5" o:spid="_x0000_s1027" type="#_x0000_t202" style="position:absolute;margin-left:54pt;margin-top:565.8pt;width:7in;height:36pt;z-index:251658243;visibility:visible;mso-wrap-style:square;mso-width-percent:0;mso-height-percent:0;mso-wrap-distance-left:9pt;mso-wrap-distance-top:0;mso-wrap-distance-right:9pt;mso-wrap-distance-bottom:0;mso-position-horizontal:absolute;mso-position-horizontal-relative:page;mso-position-vertical:absolute;mso-position-vertical-relative:page;mso-width-percent:0;mso-height-percent:0;mso-width-relative:page;mso-height-relative:page;v-text-anchor:top" o:gfxdata="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" mv:complextextbox="1" filled="f" stroked="f">
                 <v:textbox inset=",0,,0">
                   <w:txbxContent>
                     <w:p>
                       <w:pPr>
                         <w:pStyle w:val="Heading1"/>
+                        <w:jc w:val="left"/>
                       </w:pPr>
                       <w:r>
-                        <w:t>AVirtual Exhibits Space</w:t>
+                        <w:t>A</w:t>
+                      </w:r>
+                      <w:r>
+                        <w:t>Virtual Exhibits Space</w:t>
                       </w:r>
                     </w:p>
                   </w:txbxContent>
@@ -909,7 +717,7 @@
           </mc:Choice>
           <mc:Fallback>
             <w:pict>
-              <v:shape id="Text Box 7" o:spid="_x0000_s1032" type="#_x0000_t202" style="position:absolute;margin-left:54pt;margin-top:726.45pt;width:7in;height:29.85pt;z-index:251658245;visibility:visible;mso-wrap-style:square;mso-width-percent:0;mso-height-percent:0;mso-wrap-distance-left:9pt;mso-wrap-distance-top:0;mso-wrap-distance-right:9pt;mso-wrap-distance-bottom:0;mso-position-horizontal:absolute;mso-position-horizontal-relative:page;mso-position-vertical:absolute;mso-position-vertical-relative:page;mso-width-percent:0;mso-height-percent:0;mso-width-relative:page;mso-height-relative:page;v-text-anchor:top" o:gfxdata="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" mv:complextextbox="1" filled="f" stroked="f">
+              <v:shape id="Text Box 7" o:spid="_x0000_s1028" type="#_x0000_t202" style="position:absolute;margin-left:54pt;margin-top:726.45pt;width:7in;height:29.85pt;z-index:251658245;visibility:visible;mso-wrap-style:square;mso-width-percent:0;mso-height-percent:0;mso-wrap-distance-left:9pt;mso-wrap-distance-top:0;mso-wrap-distance-right:9pt;mso-wrap-distance-bottom:0;mso-position-horizontal:absolute;mso-position-horizontal-relative:page;mso-position-vertical:absolute;mso-position-vertical-relative:page;mso-width-percent:0;mso-height-percent:0;mso-width-relative:page;mso-height-relative:page;v-text-anchor:top" o:gfxdata="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" mv:complextextbox="1" filled="f" stroked="f">
                 <v:textbox inset=",0,,0">
                   <w:txbxContent>
                     <w:p>
@@ -1028,7 +836,7 @@
           </mc:Choice>
           <mc:Fallback>
             <w:pict>
-              <v:shape id="Text Box 3" o:spid="_x0000_s1033" type="#_x0000_t202" style="position:absolute;margin-left:54pt;margin-top:98.35pt;width:7in;height:90.4pt;z-index:251658241;visibility:visible;mso-wrap-style:square;mso-width-percent:0;mso-height-percent:0;mso-wrap-distance-left:9pt;mso-wrap-distance-top:0;mso-wrap-distance-right:9pt;mso-wrap-distance-bottom:0;mso-position-horizontal:absolute;mso-position-horizontal-relative:page;mso-position-vertical:absolute;mso-position-vertical-relative:page;mso-width-percent:0;mso-height-percent:0;mso-width-relative:page;mso-height-relative:page;v-text-anchor:top" o:gfxdata="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" filled="f" stroked="f">
+              <v:shape id="Text Box 3" o:spid="_x0000_s1029" type="#_x0000_t202" style="position:absolute;margin-left:54pt;margin-top:98.35pt;width:7in;height:90.4pt;z-index:251658241;visibility:visible;mso-wrap-style:square;mso-width-percent:0;mso-height-percent:0;mso-wrap-distance-left:9pt;mso-wrap-distance-top:0;mso-wrap-distance-right:9pt;mso-wrap-distance-bottom:0;mso-position-horizontal:absolute;mso-position-horizontal-relative:page;mso-position-vertical:absolute;mso-position-vertical-relative:page;mso-width-percent:0;mso-height-percent:0;mso-width-relative:page;mso-height-relative:page;v-text-anchor:top" o:gfxdata="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" filled="f" stroked="f">
                 <v:textbox inset=",0,,0">
                   <w:txbxContent>
                     <w:p>
@@ -1147,7 +955,7 @@
           </mc:Choice>
           <mc:Fallback>
             <w:pict>
-              <v:shape id="Text Box 2" o:spid="_x0000_s1034" type="#_x0000_t202" style="position:absolute;margin-left:54pt;margin-top:56.9pt;width:7in;height:28.8pt;z-index:251658240;visibility:visible;mso-wrap-style:square;mso-width-percent:0;mso-height-percent:0;mso-wrap-distance-left:9pt;mso-wrap-distance-top:0;mso-wrap-distance-right:9pt;mso-wrap-distance-bottom:0;mso-position-horizontal:absolute;mso-position-horizontal-relative:page;mso-position-vertical:absolute;mso-position-vertical-relative:page;mso-width-percent:0;mso-height-percent:0;mso-width-relative:page;mso-height-relative:page;v-text-anchor:top" o:gfxdata="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" filled="f" stroked="f">
+              <v:shape id="Text Box 2" o:spid="_x0000_s1030" type="#_x0000_t202" style="position:absolute;margin-left:54pt;margin-top:56.9pt;width:7in;height:28.8pt;z-index:251658240;visibility:visible;mso-wrap-style:square;mso-width-percent:0;mso-height-percent:0;mso-wrap-distance-left:9pt;mso-wrap-distance-top:0;mso-wrap-distance-right:9pt;mso-wrap-distance-bottom:0;mso-position-horizontal:absolute;mso-position-horizontal-relative:page;mso-position-vertical:absolute;mso-position-vertical-relative:page;mso-width-percent:0;mso-height-percent:0;mso-width-relative:page;mso-height-relative:page;v-text-anchor:top" o:gfxdata="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" filled="f" stroked="f">
                 <v:textbox inset=",0,,0">
                   <w:txbxContent>
                     <w:p>

</xml_diff>